<commit_message>
added DB E/R diagram
</commit_message>
<xml_diff>
--- a/esercizi/esercizi di SQL.docx
+++ b/esercizi/esercizi di SQL.docx
@@ -47,13 +47,7 @@
         </w:numPr>
       </w:pPr>
       <w:r>
-        <w:t xml:space="preserve">Con riferimento al database IFTS scrivi la query che trova </w:t>
-      </w:r>
-      <w:r>
-        <w:t>le</w:t>
-      </w:r>
-      <w:r>
-        <w:t xml:space="preserve"> prenotazioni con importo superiore a 150 e caparra inferiore a 50</w:t>
+        <w:t>Con riferimento al database IFTS scrivi la query che trova le prenotazioni con importo superiore a 150 e caparra inferiore a 50</w:t>
       </w:r>
     </w:p>
     <w:p>
@@ -63,8 +57,14 @@
           <w:ilvl w:val="0"/>
           <w:numId w:val="8"/>
         </w:numPr>
+        <w:rPr>
+          <w:strike/>
+        </w:rPr>
       </w:pPr>
       <w:r>
+        <w:rPr>
+          <w:strike/>
+        </w:rPr>
         <w:t>Con riferimento al database IFTS scrivi la query che trova la regione di provenienza dei clienti che hanno prenotazioni con importo superiore a 150 e caparra inferiore a 50</w:t>
       </w:r>
     </w:p>
@@ -89,10 +89,15 @@
         </w:numPr>
       </w:pPr>
       <w:r>
-        <w:t xml:space="preserve">Con riferimento al database IFTS scrivi la query che trova </w:t>
+        <w:t xml:space="preserve">Con riferimento al database IFTS scrivi la query che trova le date di arrivo per gli hotel </w:t>
       </w:r>
+      <w:proofErr w:type="gramStart"/>
       <w:r>
-        <w:t>le date di arrivo per gli hotel 2 stelle ordinate in ordine cronologico dalla più recente alla più vecchia</w:t>
+        <w:t>2</w:t>
+      </w:r>
+      <w:proofErr w:type="gramEnd"/>
+      <w:r>
+        <w:t xml:space="preserve"> stelle ordinate in ordine cronologico dalla più recente alla più vecchia</w:t>
       </w:r>
     </w:p>
     <w:sectPr>

</xml_diff>

<commit_message>
added new database backups added teaching material
</commit_message>
<xml_diff>
--- a/esercizi/esercizi di SQL.docx
+++ b/esercizi/esercizi di SQL.docx
@@ -99,6 +99,41 @@
       <w:r>
         <w:t xml:space="preserve"> stelle ordinate in ordine cronologico dalla più recente alla più vecchia</w:t>
       </w:r>
+    </w:p>
+    <w:p>
+      <w:pPr>
+        <w:pStyle w:val="Paragrafoelenco"/>
+        <w:numPr>
+          <w:ilvl w:val="0"/>
+          <w:numId w:val="8"/>
+        </w:numPr>
+      </w:pPr>
+      <w:r>
+        <w:t>Con riferimento al database IFTS scrivi la query che trova</w:t>
+      </w:r>
+      <w:r>
+        <w:t xml:space="preserve"> i nomi e i cognomi dei clienti che hanno prenotazioni con arrivo precedente al primo luglio 2015</w:t>
+      </w:r>
+    </w:p>
+    <w:p>
+      <w:pPr>
+        <w:pStyle w:val="Paragrafoelenco"/>
+        <w:numPr>
+          <w:ilvl w:val="0"/>
+          <w:numId w:val="8"/>
+        </w:numPr>
+      </w:pPr>
+      <w:r>
+        <w:t xml:space="preserve">Con riferimento al database IFTS scrivi la query che trova </w:t>
+      </w:r>
+      <w:r>
+        <w:t>città di residenza, nome e cognome dei clienti che hanno prenotazioni con caparra inferiore a 50 e importo superiore a 150</w:t>
+      </w:r>
+    </w:p>
+    <w:p>
+      <w:pPr>
+        <w:pStyle w:val="Paragrafoelenco"/>
+      </w:pPr>
     </w:p>
     <w:sectPr>
       <w:pgSz w:w="11906" w:h="16838"/>

</xml_diff>